<commit_message>
Dashboard One - first draft
Dashboard One - first draft
</commit_message>
<xml_diff>
--- a/CA/Report/DBS Data Vis and Comms CA - Report - Student 10524150 - C Finnegan cf v1-5 260320.docx
+++ b/CA/Report/DBS Data Vis and Comms CA - Report - Student 10524150 - C Finnegan cf v1-5 260320.docx
@@ -341,6 +341,8 @@
         </w:rPr>
         <w:fldChar w:fldCharType="separate"/>
       </w:r>
+      <w:bookmarkStart w:id="0" w:name="_GoBack"/>
+      <w:bookmarkEnd w:id="0"/>
       <w:r>
         <w:rPr>
           <w:noProof/>
@@ -370,7 +372,7 @@
         <w:rPr>
           <w:noProof/>
         </w:rPr>
-        <w:instrText xml:space="preserve"> PAGEREF _Toc36114290 \h </w:instrText>
+        <w:instrText xml:space="preserve"> PAGEREF _Toc36116984 \h </w:instrText>
       </w:r>
       <w:r>
         <w:rPr>
@@ -435,7 +437,7 @@
         <w:rPr>
           <w:noProof/>
         </w:rPr>
-        <w:instrText xml:space="preserve"> PAGEREF _Toc36114291 \h </w:instrText>
+        <w:instrText xml:space="preserve"> PAGEREF _Toc36116985 \h </w:instrText>
       </w:r>
       <w:r>
         <w:rPr>
@@ -500,7 +502,7 @@
         <w:rPr>
           <w:noProof/>
         </w:rPr>
-        <w:instrText xml:space="preserve"> PAGEREF _Toc36114292 \h </w:instrText>
+        <w:instrText xml:space="preserve"> PAGEREF _Toc36116986 \h </w:instrText>
       </w:r>
       <w:r>
         <w:rPr>
@@ -565,7 +567,7 @@
         <w:rPr>
           <w:noProof/>
         </w:rPr>
-        <w:instrText xml:space="preserve"> PAGEREF _Toc36114293 \h </w:instrText>
+        <w:instrText xml:space="preserve"> PAGEREF _Toc36116987 \h </w:instrText>
       </w:r>
       <w:r>
         <w:rPr>
@@ -630,7 +632,7 @@
         <w:rPr>
           <w:noProof/>
         </w:rPr>
-        <w:instrText xml:space="preserve"> PAGEREF _Toc36114294 \h </w:instrText>
+        <w:instrText xml:space="preserve"> PAGEREF _Toc36116988 \h </w:instrText>
       </w:r>
       <w:r>
         <w:rPr>
@@ -697,7 +699,7 @@
         <w:rPr>
           <w:noProof/>
         </w:rPr>
-        <w:instrText xml:space="preserve"> PAGEREF _Toc36114295 \h </w:instrText>
+        <w:instrText xml:space="preserve"> PAGEREF _Toc36116989 \h </w:instrText>
       </w:r>
       <w:r>
         <w:rPr>
@@ -762,7 +764,7 @@
         <w:rPr>
           <w:noProof/>
         </w:rPr>
-        <w:instrText xml:space="preserve"> PAGEREF _Toc36114296 \h </w:instrText>
+        <w:instrText xml:space="preserve"> PAGEREF _Toc36116990 \h </w:instrText>
       </w:r>
       <w:r>
         <w:rPr>
@@ -827,7 +829,7 @@
         <w:rPr>
           <w:noProof/>
         </w:rPr>
-        <w:instrText xml:space="preserve"> PAGEREF _Toc36114297 \h </w:instrText>
+        <w:instrText xml:space="preserve"> PAGEREF _Toc36116991 \h </w:instrText>
       </w:r>
       <w:r>
         <w:rPr>
@@ -892,7 +894,7 @@
         <w:rPr>
           <w:noProof/>
         </w:rPr>
-        <w:instrText xml:space="preserve"> PAGEREF _Toc36114298 \h </w:instrText>
+        <w:instrText xml:space="preserve"> PAGEREF _Toc36116992 \h </w:instrText>
       </w:r>
       <w:r>
         <w:rPr>
@@ -957,7 +959,7 @@
         <w:rPr>
           <w:noProof/>
         </w:rPr>
-        <w:instrText xml:space="preserve"> PAGEREF _Toc36114299 \h </w:instrText>
+        <w:instrText xml:space="preserve"> PAGEREF _Toc36116993 \h </w:instrText>
       </w:r>
       <w:r>
         <w:rPr>
@@ -1022,7 +1024,7 @@
         <w:rPr>
           <w:noProof/>
         </w:rPr>
-        <w:instrText xml:space="preserve"> PAGEREF _Toc36114300 \h </w:instrText>
+        <w:instrText xml:space="preserve"> PAGEREF _Toc36116994 \h </w:instrText>
       </w:r>
       <w:r>
         <w:rPr>
@@ -1089,7 +1091,7 @@
         <w:rPr>
           <w:noProof/>
         </w:rPr>
-        <w:instrText xml:space="preserve"> PAGEREF _Toc36114301 \h </w:instrText>
+        <w:instrText xml:space="preserve"> PAGEREF _Toc36116995 \h </w:instrText>
       </w:r>
       <w:r>
         <w:rPr>
@@ -1154,7 +1156,7 @@
         <w:rPr>
           <w:noProof/>
         </w:rPr>
-        <w:instrText xml:space="preserve"> PAGEREF _Toc36114302 \h </w:instrText>
+        <w:instrText xml:space="preserve"> PAGEREF _Toc36116996 \h </w:instrText>
       </w:r>
       <w:r>
         <w:rPr>
@@ -1219,7 +1221,7 @@
         <w:rPr>
           <w:noProof/>
         </w:rPr>
-        <w:instrText xml:space="preserve"> PAGEREF _Toc36114303 \h </w:instrText>
+        <w:instrText xml:space="preserve"> PAGEREF _Toc36116997 \h </w:instrText>
       </w:r>
       <w:r>
         <w:rPr>
@@ -1286,7 +1288,7 @@
         <w:rPr>
           <w:noProof/>
         </w:rPr>
-        <w:instrText xml:space="preserve"> PAGEREF _Toc36114304 \h </w:instrText>
+        <w:instrText xml:space="preserve"> PAGEREF _Toc36116998 \h </w:instrText>
       </w:r>
       <w:r>
         <w:rPr>
@@ -1351,7 +1353,7 @@
         <w:rPr>
           <w:noProof/>
         </w:rPr>
-        <w:instrText xml:space="preserve"> PAGEREF _Toc36114305 \h </w:instrText>
+        <w:instrText xml:space="preserve"> PAGEREF _Toc36116999 \h </w:instrText>
       </w:r>
       <w:r>
         <w:rPr>
@@ -1416,7 +1418,7 @@
         <w:rPr>
           <w:noProof/>
         </w:rPr>
-        <w:instrText xml:space="preserve"> PAGEREF _Toc36114306 \h </w:instrText>
+        <w:instrText xml:space="preserve"> PAGEREF _Toc36117000 \h </w:instrText>
       </w:r>
       <w:r>
         <w:rPr>
@@ -1483,7 +1485,7 @@
         <w:rPr>
           <w:noProof/>
         </w:rPr>
-        <w:instrText xml:space="preserve"> PAGEREF _Toc36114307 \h </w:instrText>
+        <w:instrText xml:space="preserve"> PAGEREF _Toc36117001 \h </w:instrText>
       </w:r>
       <w:r>
         <w:rPr>
@@ -1500,13 +1502,7 @@
         <w:rPr>
           <w:noProof/>
         </w:rPr>
-        <w:t>1</w:t>
-      </w:r>
-      <w:r>
-        <w:rPr>
-          <w:noProof/>
-        </w:rPr>
-        <w:t>4</w:t>
+        <w:t>14</w:t>
       </w:r>
       <w:r>
         <w:rPr>
@@ -1554,7 +1550,7 @@
         <w:rPr>
           <w:noProof/>
         </w:rPr>
-        <w:instrText xml:space="preserve"> PAGEREF _Toc36114308 \h </w:instrText>
+        <w:instrText xml:space="preserve"> PAGEREF _Toc36117002 \h </w:instrText>
       </w:r>
       <w:r>
         <w:rPr>
@@ -1619,7 +1615,7 @@
         <w:rPr>
           <w:noProof/>
         </w:rPr>
-        <w:instrText xml:space="preserve"> PAGEREF _Toc36114309 \h </w:instrText>
+        <w:instrText xml:space="preserve"> PAGEREF _Toc36117003 \h </w:instrText>
       </w:r>
       <w:r>
         <w:rPr>
@@ -1636,7 +1632,7 @@
         <w:rPr>
           <w:noProof/>
         </w:rPr>
-        <w:t>20</w:t>
+        <w:t>22</w:t>
       </w:r>
       <w:r>
         <w:rPr>
@@ -1684,7 +1680,7 @@
         <w:rPr>
           <w:noProof/>
         </w:rPr>
-        <w:instrText xml:space="preserve"> PAGEREF _Toc36114310 \h </w:instrText>
+        <w:instrText xml:space="preserve"> PAGEREF _Toc36117004 \h </w:instrText>
       </w:r>
       <w:r>
         <w:rPr>
@@ -1701,7 +1697,7 @@
         <w:rPr>
           <w:noProof/>
         </w:rPr>
-        <w:t>24</w:t>
+        <w:t>26</w:t>
       </w:r>
       <w:r>
         <w:rPr>
@@ -1751,7 +1747,7 @@
         <w:rPr>
           <w:noProof/>
         </w:rPr>
-        <w:instrText xml:space="preserve"> PAGEREF _Toc36114311 \h </w:instrText>
+        <w:instrText xml:space="preserve"> PAGEREF _Toc36117005 \h </w:instrText>
       </w:r>
       <w:r>
         <w:rPr>
@@ -1768,7 +1764,7 @@
         <w:rPr>
           <w:noProof/>
         </w:rPr>
-        <w:t>28</w:t>
+        <w:t>30</w:t>
       </w:r>
       <w:r>
         <w:rPr>
@@ -1816,7 +1812,7 @@
         <w:rPr>
           <w:noProof/>
         </w:rPr>
-        <w:instrText xml:space="preserve"> PAGEREF _Toc36114312 \h </w:instrText>
+        <w:instrText xml:space="preserve"> PAGEREF _Toc36117006 \h </w:instrText>
       </w:r>
       <w:r>
         <w:rPr>
@@ -1833,7 +1829,7 @@
         <w:rPr>
           <w:noProof/>
         </w:rPr>
-        <w:t>28</w:t>
+        <w:t>30</w:t>
       </w:r>
       <w:r>
         <w:rPr>
@@ -1881,7 +1877,7 @@
         <w:rPr>
           <w:noProof/>
         </w:rPr>
-        <w:instrText xml:space="preserve"> PAGEREF _Toc36114313 \h </w:instrText>
+        <w:instrText xml:space="preserve"> PAGEREF _Toc36117007 \h </w:instrText>
       </w:r>
       <w:r>
         <w:rPr>
@@ -1898,7 +1894,7 @@
         <w:rPr>
           <w:noProof/>
         </w:rPr>
-        <w:t>28</w:t>
+        <w:t>30</w:t>
       </w:r>
       <w:r>
         <w:rPr>
@@ -1948,7 +1944,7 @@
         <w:rPr>
           <w:noProof/>
         </w:rPr>
-        <w:instrText xml:space="preserve"> PAGEREF _Toc36114314 \h </w:instrText>
+        <w:instrText xml:space="preserve"> PAGEREF _Toc36117008 \h </w:instrText>
       </w:r>
       <w:r>
         <w:rPr>
@@ -1965,7 +1961,7 @@
         <w:rPr>
           <w:noProof/>
         </w:rPr>
-        <w:t>29</w:t>
+        <w:t>31</w:t>
       </w:r>
       <w:r>
         <w:rPr>
@@ -2013,7 +2009,7 @@
         <w:rPr>
           <w:noProof/>
         </w:rPr>
-        <w:instrText xml:space="preserve"> PAGEREF _Toc36114315 \h </w:instrText>
+        <w:instrText xml:space="preserve"> PAGEREF _Toc36117009 \h </w:instrText>
       </w:r>
       <w:r>
         <w:rPr>
@@ -2030,7 +2026,7 @@
         <w:rPr>
           <w:noProof/>
         </w:rPr>
-        <w:t>29</w:t>
+        <w:t>31</w:t>
       </w:r>
       <w:r>
         <w:rPr>
@@ -2080,7 +2076,7 @@
         <w:rPr>
           <w:noProof/>
         </w:rPr>
-        <w:instrText xml:space="preserve"> PAGEREF _Toc36114316 \h </w:instrText>
+        <w:instrText xml:space="preserve"> PAGEREF _Toc36117010 \h </w:instrText>
       </w:r>
       <w:r>
         <w:rPr>
@@ -2097,7 +2093,7 @@
         <w:rPr>
           <w:noProof/>
         </w:rPr>
-        <w:t>30</w:t>
+        <w:t>32</w:t>
       </w:r>
       <w:r>
         <w:rPr>
@@ -2145,7 +2141,7 @@
         <w:rPr>
           <w:noProof/>
         </w:rPr>
-        <w:instrText xml:space="preserve"> PAGEREF _Toc36114317 \h </w:instrText>
+        <w:instrText xml:space="preserve"> PAGEREF _Toc36117011 \h </w:instrText>
       </w:r>
       <w:r>
         <w:rPr>
@@ -2162,7 +2158,7 @@
         <w:rPr>
           <w:noProof/>
         </w:rPr>
-        <w:t>30</w:t>
+        <w:t>32</w:t>
       </w:r>
       <w:r>
         <w:rPr>
@@ -2286,11 +2282,21 @@
       <w:r>
         <w:instrText xml:space="preserve"> compare </w:instrText>
       </w:r>
-      <w:fldSimple w:instr=" DOCPROPERTY &quot;EDouble_Sided&quot;  ">
-        <w:r>
-          <w:instrText>N</w:instrText>
-        </w:r>
-      </w:fldSimple>
+      <w:r>
+        <w:fldChar w:fldCharType="begin"/>
+      </w:r>
+      <w:r>
+        <w:instrText xml:space="preserve"> DOCPROPERTY "EDouble_Sided"  </w:instrText>
+      </w:r>
+      <w:r>
+        <w:fldChar w:fldCharType="separate"/>
+      </w:r>
+      <w:r>
+        <w:instrText>N</w:instrText>
+      </w:r>
+      <w:r>
+        <w:fldChar w:fldCharType="end"/>
+      </w:r>
       <w:r>
         <w:instrText xml:space="preserve">= "Y" </w:instrText>
       </w:r>
@@ -2382,7 +2388,7 @@
       <w:pPr>
         <w:pStyle w:val="Heading1"/>
       </w:pPr>
-      <w:bookmarkStart w:id="0" w:name="_Toc36114290"/>
+      <w:bookmarkStart w:id="1" w:name="_Toc36116984"/>
       <w:r>
         <w:lastRenderedPageBreak/>
         <w:t xml:space="preserve">Project </w:t>
@@ -2390,20 +2396,20 @@
       <w:r>
         <w:t>Overview</w:t>
       </w:r>
-      <w:bookmarkEnd w:id="0"/>
+      <w:bookmarkEnd w:id="1"/>
     </w:p>
     <w:p>
       <w:pPr>
         <w:pStyle w:val="Heading2"/>
       </w:pPr>
-      <w:bookmarkStart w:id="1" w:name="_Toc36114291"/>
+      <w:bookmarkStart w:id="2" w:name="_Toc36116985"/>
       <w:r>
         <w:t>High Level Description</w:t>
       </w:r>
       <w:r>
         <w:t xml:space="preserve"> – Software Quality Assurance Dashboards</w:t>
       </w:r>
-      <w:bookmarkEnd w:id="1"/>
+      <w:bookmarkEnd w:id="2"/>
     </w:p>
     <w:p>
       <w:r>
@@ -2632,7 +2638,7 @@
           <w:szCs w:val="28"/>
         </w:rPr>
       </w:pPr>
-      <w:bookmarkStart w:id="2" w:name="_Ref26609142"/>
+      <w:bookmarkStart w:id="3" w:name="_Ref26609142"/>
       <w:r>
         <w:br w:type="page"/>
       </w:r>
@@ -2641,13 +2647,13 @@
       <w:pPr>
         <w:pStyle w:val="Heading2"/>
       </w:pPr>
-      <w:bookmarkStart w:id="3" w:name="_Toc36114292"/>
+      <w:bookmarkStart w:id="4" w:name="_Toc36116986"/>
       <w:r>
         <w:lastRenderedPageBreak/>
         <w:t>Environment Assumptions</w:t>
       </w:r>
-      <w:bookmarkEnd w:id="2"/>
       <w:bookmarkEnd w:id="3"/>
+      <w:bookmarkEnd w:id="4"/>
     </w:p>
     <w:p>
       <w:r>
@@ -2831,16 +2837,16 @@
       <w:pPr>
         <w:pStyle w:val="Heading2"/>
       </w:pPr>
-      <w:bookmarkStart w:id="4" w:name="_Ref26609149"/>
-      <w:bookmarkStart w:id="5" w:name="_Toc36114293"/>
+      <w:bookmarkStart w:id="5" w:name="_Ref26609149"/>
+      <w:bookmarkStart w:id="6" w:name="_Toc36116987"/>
       <w:r>
         <w:t>Project Execution</w:t>
       </w:r>
       <w:r>
         <w:t xml:space="preserve"> Instructions</w:t>
       </w:r>
-      <w:bookmarkEnd w:id="4"/>
       <w:bookmarkEnd w:id="5"/>
+      <w:bookmarkEnd w:id="6"/>
     </w:p>
     <w:p>
       <w:r>
@@ -2908,12 +2914,12 @@
       <w:pPr>
         <w:pStyle w:val="Heading2"/>
       </w:pPr>
-      <w:bookmarkStart w:id="6" w:name="_Toc36114294"/>
+      <w:bookmarkStart w:id="7" w:name="_Toc36116988"/>
       <w:r>
         <w:lastRenderedPageBreak/>
         <w:t>Data Privacy Considerations</w:t>
       </w:r>
-      <w:bookmarkEnd w:id="6"/>
+      <w:bookmarkEnd w:id="7"/>
     </w:p>
     <w:p>
       <w:r>
@@ -3065,7 +3071,7 @@
       <w:pPr>
         <w:pStyle w:val="Heading1"/>
       </w:pPr>
-      <w:bookmarkStart w:id="7" w:name="_Toc36114295"/>
+      <w:bookmarkStart w:id="8" w:name="_Toc36116989"/>
       <w:r>
         <w:lastRenderedPageBreak/>
         <w:t xml:space="preserve">Part 1: </w:t>
@@ -3076,20 +3082,20 @@
       <w:r>
         <w:t>Business Drivers</w:t>
       </w:r>
-      <w:bookmarkEnd w:id="7"/>
+      <w:bookmarkEnd w:id="8"/>
     </w:p>
     <w:p>
       <w:pPr>
         <w:pStyle w:val="Heading2"/>
       </w:pPr>
-      <w:bookmarkStart w:id="8" w:name="_Toc36114296"/>
+      <w:bookmarkStart w:id="9" w:name="_Toc36116990"/>
       <w:r>
         <w:t>B</w:t>
       </w:r>
       <w:r>
         <w:t>usiness Objective</w:t>
       </w:r>
-      <w:bookmarkEnd w:id="8"/>
+      <w:bookmarkEnd w:id="9"/>
     </w:p>
     <w:p>
       <w:r>
@@ -3144,13 +3150,13 @@
       <w:pPr>
         <w:pStyle w:val="Heading2"/>
       </w:pPr>
-      <w:bookmarkStart w:id="9" w:name="_Ref26609268"/>
-      <w:bookmarkStart w:id="10" w:name="_Toc36114297"/>
+      <w:bookmarkStart w:id="10" w:name="_Ref26609268"/>
+      <w:bookmarkStart w:id="11" w:name="_Toc36116991"/>
       <w:r>
         <w:t>Subject Area for Analysis</w:t>
       </w:r>
-      <w:bookmarkEnd w:id="9"/>
       <w:bookmarkEnd w:id="10"/>
+      <w:bookmarkEnd w:id="11"/>
     </w:p>
     <w:p>
       <w:r>
@@ -3218,12 +3224,12 @@
       <w:pPr>
         <w:pStyle w:val="Heading2"/>
       </w:pPr>
-      <w:bookmarkStart w:id="11" w:name="_Toc36114298"/>
+      <w:bookmarkStart w:id="12" w:name="_Toc36116992"/>
       <w:r>
         <w:lastRenderedPageBreak/>
         <w:t>Primary Goals and Objectives for the Data Visualisations</w:t>
       </w:r>
-      <w:bookmarkEnd w:id="11"/>
+      <w:bookmarkEnd w:id="12"/>
     </w:p>
     <w:p>
       <w:r>
@@ -3286,7 +3292,7 @@
       <w:pPr>
         <w:pStyle w:val="Heading2"/>
       </w:pPr>
-      <w:bookmarkStart w:id="12" w:name="_Toc36114299"/>
+      <w:bookmarkStart w:id="13" w:name="_Toc36116993"/>
       <w:r>
         <w:lastRenderedPageBreak/>
         <w:t xml:space="preserve">Building </w:t>
@@ -3297,7 +3303,7 @@
       <w:r>
         <w:t xml:space="preserve"> for the Quality Assurance Dashboards</w:t>
       </w:r>
-      <w:bookmarkEnd w:id="12"/>
+      <w:bookmarkEnd w:id="13"/>
     </w:p>
     <w:p>
       <w:r>
@@ -3600,7 +3606,7 @@
           <w:szCs w:val="26"/>
         </w:rPr>
       </w:pPr>
-      <w:bookmarkStart w:id="13" w:name="_Ref26521695"/>
+      <w:bookmarkStart w:id="14" w:name="_Ref26521695"/>
     </w:p>
     <w:p>
       <w:pPr>
@@ -3810,7 +3816,7 @@
         <w:t>(In this CA the test automation is Selenium based UI and API level tests to replicate/replace the traditional manual test process).</w:t>
       </w:r>
     </w:p>
-    <w:bookmarkEnd w:id="13"/>
+    <w:bookmarkEnd w:id="14"/>
     <w:p>
       <w:pPr>
         <w:spacing w:after="0" w:line="240" w:lineRule="auto"/>
@@ -3846,12 +3852,12 @@
       <w:pPr>
         <w:pStyle w:val="Heading2"/>
       </w:pPr>
-      <w:bookmarkStart w:id="14" w:name="_Toc36114300"/>
+      <w:bookmarkStart w:id="15" w:name="_Toc36116994"/>
       <w:r>
         <w:lastRenderedPageBreak/>
         <w:t>Key Stakeholders</w:t>
       </w:r>
-      <w:bookmarkEnd w:id="14"/>
+      <w:bookmarkEnd w:id="15"/>
     </w:p>
     <w:p>
       <w:r>
@@ -4033,9 +4039,9 @@
       <w:pPr>
         <w:pStyle w:val="Heading1"/>
       </w:pPr>
-      <w:bookmarkStart w:id="15" w:name="_Ref26607222"/>
-      <w:bookmarkStart w:id="16" w:name="_Ref36113147"/>
-      <w:bookmarkStart w:id="17" w:name="_Toc36114301"/>
+      <w:bookmarkStart w:id="16" w:name="_Ref26607222"/>
+      <w:bookmarkStart w:id="17" w:name="_Ref36113147"/>
+      <w:bookmarkStart w:id="18" w:name="_Toc36116995"/>
       <w:r>
         <w:lastRenderedPageBreak/>
         <w:t xml:space="preserve">Part </w:t>
@@ -4046,22 +4052,22 @@
       <w:r>
         <w:t xml:space="preserve"> Data </w:t>
       </w:r>
-      <w:bookmarkEnd w:id="15"/>
+      <w:bookmarkEnd w:id="16"/>
       <w:r>
         <w:t>Preparation</w:t>
       </w:r>
-      <w:bookmarkEnd w:id="16"/>
       <w:bookmarkEnd w:id="17"/>
+      <w:bookmarkEnd w:id="18"/>
     </w:p>
     <w:p>
       <w:pPr>
         <w:pStyle w:val="Heading2"/>
       </w:pPr>
-      <w:bookmarkStart w:id="18" w:name="_Toc36114302"/>
+      <w:bookmarkStart w:id="19" w:name="_Toc36116996"/>
       <w:r>
         <w:t>Collating Excel Data</w:t>
       </w:r>
-      <w:bookmarkEnd w:id="18"/>
+      <w:bookmarkEnd w:id="19"/>
     </w:p>
     <w:p>
       <w:r>
@@ -4095,11 +4101,11 @@
       <w:pPr>
         <w:pStyle w:val="Heading2"/>
       </w:pPr>
-      <w:bookmarkStart w:id="19" w:name="_Toc36114303"/>
+      <w:bookmarkStart w:id="20" w:name="_Toc36116997"/>
       <w:r>
         <w:t>Preparing the Production Defect Data Extract</w:t>
       </w:r>
-      <w:bookmarkEnd w:id="19"/>
+      <w:bookmarkEnd w:id="20"/>
     </w:p>
     <w:p>
       <w:pPr>
@@ -4156,9 +4162,9 @@
       <w:pPr>
         <w:pStyle w:val="Heading1"/>
       </w:pPr>
-      <w:bookmarkStart w:id="20" w:name="_Ref36113158"/>
-      <w:bookmarkStart w:id="21" w:name="_Ref36113523"/>
-      <w:bookmarkStart w:id="22" w:name="_Toc36114304"/>
+      <w:bookmarkStart w:id="21" w:name="_Ref36113158"/>
+      <w:bookmarkStart w:id="22" w:name="_Ref36113523"/>
+      <w:bookmarkStart w:id="23" w:name="_Toc36116998"/>
       <w:r>
         <w:lastRenderedPageBreak/>
         <w:t xml:space="preserve">Part </w:t>
@@ -4172,16 +4178,16 @@
       <w:r>
         <w:t>Data Ingestion and Manipulation</w:t>
       </w:r>
-      <w:bookmarkEnd w:id="20"/>
       <w:bookmarkEnd w:id="21"/>
       <w:bookmarkEnd w:id="22"/>
+      <w:bookmarkEnd w:id="23"/>
     </w:p>
     <w:p>
       <w:pPr>
         <w:pStyle w:val="Heading2"/>
       </w:pPr>
-      <w:bookmarkStart w:id="23" w:name="_Ref26529714"/>
-      <w:bookmarkStart w:id="24" w:name="_Toc36114305"/>
+      <w:bookmarkStart w:id="24" w:name="_Ref26529714"/>
+      <w:bookmarkStart w:id="25" w:name="_Toc36116999"/>
       <w:r>
         <w:t>Data Ingestion</w:t>
       </w:r>
@@ -4194,11 +4200,11 @@
       <w:r>
         <w:t xml:space="preserve">sing </w:t>
       </w:r>
-      <w:bookmarkEnd w:id="23"/>
+      <w:bookmarkEnd w:id="24"/>
       <w:r>
         <w:t>PowerBI – Query Builder</w:t>
       </w:r>
-      <w:bookmarkEnd w:id="24"/>
+      <w:bookmarkEnd w:id="25"/>
     </w:p>
     <w:p>
       <w:r>
@@ -4217,11 +4223,11 @@
       <w:pPr>
         <w:pStyle w:val="Heading2"/>
       </w:pPr>
-      <w:bookmarkStart w:id="25" w:name="_Toc36114306"/>
+      <w:bookmarkStart w:id="26" w:name="_Toc36117000"/>
       <w:r>
         <w:t>Data Manipulation in Power BI – Post Query Editor</w:t>
       </w:r>
-      <w:bookmarkEnd w:id="25"/>
+      <w:bookmarkEnd w:id="26"/>
     </w:p>
     <w:p>
       <w:r>
@@ -4257,9 +4263,9 @@
       <w:pPr>
         <w:pStyle w:val="Heading1"/>
       </w:pPr>
-      <w:bookmarkStart w:id="26" w:name="_Ref26607322"/>
-      <w:bookmarkStart w:id="27" w:name="_Ref35856112"/>
-      <w:bookmarkStart w:id="28" w:name="_Toc36114307"/>
+      <w:bookmarkStart w:id="27" w:name="_Ref26607322"/>
+      <w:bookmarkStart w:id="28" w:name="_Ref35856112"/>
+      <w:bookmarkStart w:id="29" w:name="_Toc36117001"/>
       <w:r>
         <w:lastRenderedPageBreak/>
         <w:t xml:space="preserve">Part 4 : </w:t>
@@ -4270,19 +4276,19 @@
       <w:r>
         <w:t xml:space="preserve"> Analysis</w:t>
       </w:r>
-      <w:bookmarkEnd w:id="26"/>
+      <w:bookmarkEnd w:id="27"/>
       <w:r>
         <w:t xml:space="preserve"> / Visualisation</w:t>
       </w:r>
-      <w:bookmarkEnd w:id="27"/>
       <w:bookmarkEnd w:id="28"/>
+      <w:bookmarkEnd w:id="29"/>
     </w:p>
     <w:p>
       <w:pPr>
         <w:pStyle w:val="Heading2"/>
       </w:pPr>
-      <w:bookmarkStart w:id="29" w:name="_Ref26529760"/>
-      <w:bookmarkStart w:id="30" w:name="_Toc36114308"/>
+      <w:bookmarkStart w:id="30" w:name="_Ref26529760"/>
+      <w:bookmarkStart w:id="31" w:name="_Toc36117002"/>
       <w:r>
         <w:t>Dashb</w:t>
       </w:r>
@@ -4301,14 +4307,14 @@
       <w:r>
         <w:t>Design</w:t>
       </w:r>
-      <w:bookmarkEnd w:id="29"/>
+      <w:bookmarkEnd w:id="30"/>
       <w:r>
         <w:t xml:space="preserve"> – </w:t>
       </w:r>
       <w:r>
         <w:t>Defect Analysis Dashboard</w:t>
       </w:r>
-      <w:bookmarkEnd w:id="30"/>
+      <w:bookmarkEnd w:id="31"/>
     </w:p>
     <w:p>
       <w:pPr>
@@ -5733,10 +5739,7 @@
     <w:p/>
     <w:p>
       <w:r>
-        <w:t xml:space="preserve">As with Tile 1 only </w:t>
-      </w:r>
-      <w:r>
-        <w:t xml:space="preserve">the </w:t>
+        <w:t xml:space="preserve">As with Tile 1 only the </w:t>
       </w:r>
       <w:r>
         <w:rPr>
@@ -5745,10 +5748,7 @@
         <w:t>‘MasterDevelopmentDefectCount’</w:t>
       </w:r>
       <w:r>
-        <w:t xml:space="preserve"> data source</w:t>
-      </w:r>
-      <w:r>
-        <w:t xml:space="preserve"> is used and the </w:t>
+        <w:t xml:space="preserve"> data source is used and the </w:t>
       </w:r>
       <w:proofErr w:type="spellStart"/>
       <w:r>
@@ -5873,10 +5873,7 @@
         </w:drawing>
       </w:r>
     </w:p>
-    <w:p>
-      <w:bookmarkStart w:id="31" w:name="_GoBack"/>
-      <w:bookmarkEnd w:id="31"/>
-    </w:p>
+    <w:p/>
     <w:p>
       <w:r>
         <w:t xml:space="preserve">The upper and lower bound values of the </w:t>
@@ -6224,7 +6221,7 @@
       <w:pPr>
         <w:pStyle w:val="Heading2"/>
       </w:pPr>
-      <w:bookmarkStart w:id="32" w:name="_Toc36114309"/>
+      <w:bookmarkStart w:id="32" w:name="_Toc36117003"/>
       <w:r>
         <w:lastRenderedPageBreak/>
         <w:t>Dashbo</w:t>
@@ -7321,7 +7318,7 @@
       <w:pPr>
         <w:pStyle w:val="Heading2"/>
       </w:pPr>
-      <w:bookmarkStart w:id="33" w:name="_Toc36114310"/>
+      <w:bookmarkStart w:id="33" w:name="_Toc36117004"/>
       <w:r>
         <w:lastRenderedPageBreak/>
         <w:t>Dashboard Three Design – T</w:t>
@@ -8274,7 +8271,7 @@
       <w:pPr>
         <w:pStyle w:val="Heading1"/>
       </w:pPr>
-      <w:bookmarkStart w:id="34" w:name="_Toc36114311"/>
+      <w:bookmarkStart w:id="34" w:name="_Toc36117005"/>
       <w:r>
         <w:lastRenderedPageBreak/>
         <w:t>Conclusions</w:t>
@@ -8285,7 +8282,7 @@
       <w:pPr>
         <w:pStyle w:val="Heading2"/>
       </w:pPr>
-      <w:bookmarkStart w:id="35" w:name="_Toc36114312"/>
+      <w:bookmarkStart w:id="35" w:name="_Toc36117006"/>
       <w:r>
         <w:t>Interpretations</w:t>
       </w:r>
@@ -8307,7 +8304,7 @@
       <w:pPr>
         <w:pStyle w:val="Heading2"/>
       </w:pPr>
-      <w:bookmarkStart w:id="36" w:name="_Toc36114313"/>
+      <w:bookmarkStart w:id="36" w:name="_Toc36117007"/>
       <w:r>
         <w:t>Challenges in the Quality Assurance Data Visualisations</w:t>
       </w:r>
@@ -8347,7 +8344,7 @@
       <w:pPr>
         <w:pStyle w:val="Heading1"/>
       </w:pPr>
-      <w:bookmarkStart w:id="37" w:name="_Toc36114314"/>
+      <w:bookmarkStart w:id="37" w:name="_Toc36117008"/>
       <w:r>
         <w:lastRenderedPageBreak/>
         <w:t>Appendices</w:t>
@@ -8359,7 +8356,7 @@
         <w:pStyle w:val="Heading2"/>
       </w:pPr>
       <w:bookmarkStart w:id="38" w:name="_Ref26547264"/>
-      <w:bookmarkStart w:id="39" w:name="_Toc36114315"/>
+      <w:bookmarkStart w:id="39" w:name="_Toc36117009"/>
       <w:r>
         <w:t xml:space="preserve">Appendix 1 – </w:t>
       </w:r>
@@ -8412,7 +8409,7 @@
       <w:pPr>
         <w:pStyle w:val="Heading1"/>
       </w:pPr>
-      <w:bookmarkStart w:id="43" w:name="_Toc36114316"/>
+      <w:bookmarkStart w:id="43" w:name="_Toc36117010"/>
       <w:bookmarkEnd w:id="41"/>
       <w:bookmarkEnd w:id="42"/>
       <w:r>
@@ -8425,7 +8422,7 @@
       <w:pPr>
         <w:pStyle w:val="Heading2"/>
       </w:pPr>
-      <w:bookmarkStart w:id="44" w:name="_Toc36114317"/>
+      <w:bookmarkStart w:id="44" w:name="_Toc36117011"/>
       <w:r>
         <w:t>Reference One</w:t>
       </w:r>
@@ -8761,7 +8758,7 @@
             <w:rPr>
               <w:noProof/>
             </w:rPr>
-            <w:t>30</w:t>
+            <w:t>32</w:t>
           </w:r>
           <w:r>
             <w:rPr>
@@ -9139,7 +9136,7 @@
             <w:rPr>
               <w:noProof/>
             </w:rPr>
-            <w:t>20</w:t>
+            <w:t>4</w:t>
           </w:r>
           <w:r>
             <w:fldChar w:fldCharType="end"/>
@@ -17987,6 +17984,71 @@
 </file>
 
 <file path=customXml/item1.xml><?xml version="1.0" encoding="utf-8"?>
+<p:properties xmlns:p="http://schemas.microsoft.com/office/2006/metadata/properties" xmlns:xsi="http://www.w3.org/2001/XMLSchema-instance" xmlns:pc="http://schemas.microsoft.com/office/infopath/2007/PartnerControls">
+  <documentManagement>
+    <TaxKeywordTaxHTField xmlns="5c1b9bb2-1639-4569-abf8-361ff49d18c0">
+      <Terms xmlns="http://schemas.microsoft.com/office/infopath/2007/PartnerControls">
+        <TermInfo xmlns="http://schemas.microsoft.com/office/infopath/2007/PartnerControls">
+          <TermName>Programming for Big Data CA</TermName>
+          <TermId>11111111-1111-1111-1111-111111111111</TermId>
+        </TermInfo>
+      </Terms>
+    </TaxKeywordTaxHTField>
+    <TaxCatchAll xmlns="5c1b9bb2-1639-4569-abf8-361ff49d18c0">
+      <Value>168</Value>
+      <Value>6</Value>
+      <Value>4</Value>
+      <Value>3</Value>
+      <Value>167</Value>
+      <Value>1</Value>
+    </TaxCatchAll>
+    <k375496e9e1d4cf7b8304db24b3b1dc5 xmlns="5c1b9bb2-1639-4569-abf8-361ff49d18c0">
+      <Terms xmlns="http://schemas.microsoft.com/office/infopath/2007/PartnerControls"/>
+    </k375496e9e1d4cf7b8304db24b3b1dc5>
+    <Doc.No. xmlns="5c1b9bb2-1639-4569-abf8-361ff49d18c0" xsi:nil="true"/>
+    <k0b2f826cebc49b399f646925834cd57 xmlns="5c1b9bb2-1639-4569-abf8-361ff49d18c0">
+      <Terms xmlns="http://schemas.microsoft.com/office/infopath/2007/PartnerControls">
+        <TermInfo xmlns="http://schemas.microsoft.com/office/infopath/2007/PartnerControls">
+          <TermName xmlns="http://schemas.microsoft.com/office/infopath/2007/PartnerControls">No</TermName>
+          <TermId xmlns="http://schemas.microsoft.com/office/infopath/2007/PartnerControls">db5cd7d0-819b-410f-962f-6615d83ad4b0</TermId>
+        </TermInfo>
+      </Terms>
+    </k0b2f826cebc49b399f646925834cd57>
+    <m6282953a1324c7dbf10c941a684715f xmlns="5c1b9bb2-1639-4569-abf8-361ff49d18c0">
+      <Terms xmlns="http://schemas.microsoft.com/office/infopath/2007/PartnerControls"/>
+    </m6282953a1324c7dbf10c941a684715f>
+    <RoutingRuleDescription xmlns="http://schemas.microsoft.com/sharepoint/v3" xsi:nil="true"/>
+    <Location xmlns="http://schemas.microsoft.com/sharepoint/v3/fields" xsi:nil="true"/>
+    <cccaafc1256d40b09cc783bfe22f5c32 xmlns="5c1b9bb2-1639-4569-abf8-361ff49d18c0">
+      <Terms xmlns="http://schemas.microsoft.com/office/infopath/2007/PartnerControls">
+        <TermInfo xmlns="http://schemas.microsoft.com/office/infopath/2007/PartnerControls">
+          <TermName xmlns="http://schemas.microsoft.com/office/infopath/2007/PartnerControls">None</TermName>
+          <TermId xmlns="http://schemas.microsoft.com/office/infopath/2007/PartnerControls">b44969fd-4446-4d2a-b999-3ffbb251ce01</TermId>
+        </TermInfo>
+      </Terms>
+    </cccaafc1256d40b09cc783bfe22f5c32>
+    <Issue xmlns="5c1b9bb2-1639-4569-abf8-361ff49d18c0" xsi:nil="true"/>
+    <_dlc_DocId xmlns="a186bcf1-0ea9-4f9d-97ce-5956c7a58864">2A4JNW5QJPRT-689367291-1191</_dlc_DocId>
+    <_dlc_DocIdUrl xmlns="a186bcf1-0ea9-4f9d-97ce-5956c7a58864">
+      <Url>https://connect/teamshare/IMandT/TeamPrivate/AIInfra/_layouts/DocIdRedir.aspx?ID=2A4JNW5QJPRT-689367291-1191</Url>
+      <Description>2A4JNW5QJPRT-689367291-1191</Description>
+    </_dlc_DocIdUrl>
+    <Document_x0020_Type xmlns="14314bf2-d8ea-460d-9f54-3c374d3d0bc0">Report</Document_x0020_Type>
+    <Project_x0020_Name xmlns="14314bf2-d8ea-460d-9f54-3c374d3d0bc0" xsi:nil="true"/>
+  </documentManagement>
+</p:properties>
+</file>
+
+<file path=customXml/item2.xml><?xml version="1.0" encoding="utf-8"?>
+<?mso-contentType ?>
+<FormTemplates xmlns="http://schemas.microsoft.com/sharepoint/v3/contenttype/forms">
+  <Display>DocumentLibraryForm</Display>
+  <Edit>DocumentLibraryForm</Edit>
+  <New>DocumentLibraryForm</New>
+</FormTemplates>
+</file>
+
+<file path=customXml/item3.xml><?xml version="1.0" encoding="utf-8"?>
 <?mso-contentType ?>
 <spe:Receivers xmlns:spe="http://schemas.microsoft.com/sharepoint/events">
   <Receiver>
@@ -18072,87 +18134,7 @@
 </spe:Receivers>
 </file>
 
-<file path=customXml/item2.xml><?xml version="1.0" encoding="utf-8"?>
-<?mso-contentType ?>
-<FormTemplates xmlns="http://schemas.microsoft.com/sharepoint/v3/contenttype/forms">
-  <Display>DocumentLibraryForm</Display>
-  <Edit>DocumentLibraryForm</Edit>
-  <New>DocumentLibraryForm</New>
-</FormTemplates>
-</file>
-
-<file path=customXml/item3.xml><?xml version="1.0" encoding="utf-8"?>
-<p:properties xmlns:p="http://schemas.microsoft.com/office/2006/metadata/properties" xmlns:xsi="http://www.w3.org/2001/XMLSchema-instance" xmlns:pc="http://schemas.microsoft.com/office/infopath/2007/PartnerControls">
-  <documentManagement>
-    <TaxKeywordTaxHTField xmlns="5c1b9bb2-1639-4569-abf8-361ff49d18c0">
-      <Terms xmlns="http://schemas.microsoft.com/office/infopath/2007/PartnerControls">
-        <TermInfo xmlns="http://schemas.microsoft.com/office/infopath/2007/PartnerControls">
-          <TermName>Programming for Big Data CA</TermName>
-          <TermId>11111111-1111-1111-1111-111111111111</TermId>
-        </TermInfo>
-      </Terms>
-    </TaxKeywordTaxHTField>
-    <TaxCatchAll xmlns="5c1b9bb2-1639-4569-abf8-361ff49d18c0">
-      <Value>168</Value>
-      <Value>6</Value>
-      <Value>4</Value>
-      <Value>3</Value>
-      <Value>167</Value>
-      <Value>1</Value>
-    </TaxCatchAll>
-    <k375496e9e1d4cf7b8304db24b3b1dc5 xmlns="5c1b9bb2-1639-4569-abf8-361ff49d18c0">
-      <Terms xmlns="http://schemas.microsoft.com/office/infopath/2007/PartnerControls"/>
-    </k375496e9e1d4cf7b8304db24b3b1dc5>
-    <Doc.No. xmlns="5c1b9bb2-1639-4569-abf8-361ff49d18c0" xsi:nil="true"/>
-    <k0b2f826cebc49b399f646925834cd57 xmlns="5c1b9bb2-1639-4569-abf8-361ff49d18c0">
-      <Terms xmlns="http://schemas.microsoft.com/office/infopath/2007/PartnerControls">
-        <TermInfo xmlns="http://schemas.microsoft.com/office/infopath/2007/PartnerControls">
-          <TermName xmlns="http://schemas.microsoft.com/office/infopath/2007/PartnerControls">No</TermName>
-          <TermId xmlns="http://schemas.microsoft.com/office/infopath/2007/PartnerControls">db5cd7d0-819b-410f-962f-6615d83ad4b0</TermId>
-        </TermInfo>
-      </Terms>
-    </k0b2f826cebc49b399f646925834cd57>
-    <m6282953a1324c7dbf10c941a684715f xmlns="5c1b9bb2-1639-4569-abf8-361ff49d18c0">
-      <Terms xmlns="http://schemas.microsoft.com/office/infopath/2007/PartnerControls"/>
-    </m6282953a1324c7dbf10c941a684715f>
-    <RoutingRuleDescription xmlns="http://schemas.microsoft.com/sharepoint/v3" xsi:nil="true"/>
-    <Location xmlns="http://schemas.microsoft.com/sharepoint/v3/fields" xsi:nil="true"/>
-    <cccaafc1256d40b09cc783bfe22f5c32 xmlns="5c1b9bb2-1639-4569-abf8-361ff49d18c0">
-      <Terms xmlns="http://schemas.microsoft.com/office/infopath/2007/PartnerControls">
-        <TermInfo xmlns="http://schemas.microsoft.com/office/infopath/2007/PartnerControls">
-          <TermName xmlns="http://schemas.microsoft.com/office/infopath/2007/PartnerControls">None</TermName>
-          <TermId xmlns="http://schemas.microsoft.com/office/infopath/2007/PartnerControls">b44969fd-4446-4d2a-b999-3ffbb251ce01</TermId>
-        </TermInfo>
-      </Terms>
-    </cccaafc1256d40b09cc783bfe22f5c32>
-    <Issue xmlns="5c1b9bb2-1639-4569-abf8-361ff49d18c0" xsi:nil="true"/>
-    <_dlc_DocId xmlns="a186bcf1-0ea9-4f9d-97ce-5956c7a58864">2A4JNW5QJPRT-689367291-1191</_dlc_DocId>
-    <_dlc_DocIdUrl xmlns="a186bcf1-0ea9-4f9d-97ce-5956c7a58864">
-      <Url>https://connect/teamshare/IMandT/TeamPrivate/AIInfra/_layouts/DocIdRedir.aspx?ID=2A4JNW5QJPRT-689367291-1191</Url>
-      <Description>2A4JNW5QJPRT-689367291-1191</Description>
-    </_dlc_DocIdUrl>
-    <Document_x0020_Type xmlns="14314bf2-d8ea-460d-9f54-3c374d3d0bc0">Report</Document_x0020_Type>
-    <Project_x0020_Name xmlns="14314bf2-d8ea-460d-9f54-3c374d3d0bc0" xsi:nil="true"/>
-  </documentManagement>
-</p:properties>
-</file>
-
 <file path=customXml/item4.xml><?xml version="1.0" encoding="utf-8"?>
-<?mso-contentType ?>
-<SharedContentType xmlns="Microsoft.SharePoint.Taxonomy.ContentTypeSync" SourceId="1a4ba186-3518-432c-9561-7a0f3424a65e" ContentTypeId="0x010100A7E734F647EE7C4F86DAB9A69098C7820224" PreviousValue="false"/>
-</file>
-
-<file path=customXml/item5.xml><?xml version="1.0" encoding="utf-8"?>
-<?mso-contentType ?>
-<customXsn xmlns="http://schemas.microsoft.com/office/2006/metadata/customXsn">
-  <xsnLocation/>
-  <cached>True</cached>
-  <openByDefault>True</openByDefault>
-  <xsnScope/>
-</customXsn>
-</file>
-
-<file path=customXml/item6.xml><?xml version="1.0" encoding="utf-8"?>
 <ct:contentTypeSchema xmlns:ct="http://schemas.microsoft.com/office/2006/metadata/contentType" xmlns:ma="http://schemas.microsoft.com/office/2006/metadata/properties/metaAttributes" ct:_="" ma:_="" ma:contentTypeName="Word" ma:contentTypeID="0x010100A7E734F647EE7C4F86DAB9A69098C782022400BF6E643B4A341345BD6363F8CE34B5D8" ma:contentTypeVersion="9" ma:contentTypeDescription="" ma:contentTypeScope="" ma:versionID="8c01b84df54c4dedb4075576339ac11a">
   <xsd:schema xmlns:xsd="http://www.w3.org/2001/XMLSchema" xmlns:xs="http://www.w3.org/2001/XMLSchema" xmlns:p="http://schemas.microsoft.com/office/2006/metadata/properties" xmlns:ns1="http://schemas.microsoft.com/sharepoint/v3" xmlns:ns2="http://schemas.microsoft.com/sharepoint/v3/fields" xmlns:ns3="5c1b9bb2-1639-4569-abf8-361ff49d18c0" xmlns:ns4="a186bcf1-0ea9-4f9d-97ce-5956c7a58864" xmlns:ns5="14314bf2-d8ea-460d-9f54-3c374d3d0bc0" targetNamespace="http://schemas.microsoft.com/office/2006/metadata/properties" ma:root="true" ma:fieldsID="836ab43a5a708514794883ee9e678ed3" ns1:_="" ns2:_="" ns3:_="" ns4:_="" ns5:_="">
     <xsd:import namespace="http://schemas.microsoft.com/sharepoint/v3"/>
@@ -18431,14 +18413,35 @@
 </ct:contentTypeSchema>
 </file>
 
+<file path=customXml/item5.xml><?xml version="1.0" encoding="utf-8"?>
+<?mso-contentType ?>
+<customXsn xmlns="http://schemas.microsoft.com/office/2006/metadata/customXsn">
+  <xsnLocation/>
+  <cached>True</cached>
+  <openByDefault>True</openByDefault>
+  <xsnScope/>
+</customXsn>
+</file>
+
+<file path=customXml/item6.xml><?xml version="1.0" encoding="utf-8"?>
+<?mso-contentType ?>
+<SharedContentType xmlns="Microsoft.SharePoint.Taxonomy.ContentTypeSync" SourceId="1a4ba186-3518-432c-9561-7a0f3424a65e" ContentTypeId="0x010100A7E734F647EE7C4F86DAB9A69098C7820224" PreviousValue="false"/>
+</file>
+
 <file path=customXml/item7.xml><?xml version="1.0" encoding="utf-8"?>
 <b:Sources xmlns:b="http://schemas.openxmlformats.org/officeDocument/2006/bibliography" xmlns="http://schemas.openxmlformats.org/officeDocument/2006/bibliography" SelectedStyle="\APA.XSL" StyleName="APA"/>
 </file>
 
 <file path=customXml/itemProps1.xml><?xml version="1.0" encoding="utf-8"?>
-<ds:datastoreItem xmlns:ds="http://schemas.openxmlformats.org/officeDocument/2006/customXml" ds:itemID="{14D6955C-01AB-4AFA-BA2A-00574732DBE7}">
+<ds:datastoreItem xmlns:ds="http://schemas.openxmlformats.org/officeDocument/2006/customXml" ds:itemID="{D8A62D0C-17AF-45D8-97D2-A7773FB42A74}">
   <ds:schemaRefs>
-    <ds:schemaRef ds:uri="http://schemas.microsoft.com/sharepoint/events"/>
+    <ds:schemaRef ds:uri="http://schemas.microsoft.com/office/2006/metadata/properties"/>
+    <ds:schemaRef ds:uri="http://schemas.microsoft.com/office/infopath/2007/PartnerControls"/>
+    <ds:schemaRef ds:uri="5c1b9bb2-1639-4569-abf8-361ff49d18c0"/>
+    <ds:schemaRef ds:uri="http://schemas.microsoft.com/sharepoint/v3"/>
+    <ds:schemaRef ds:uri="http://schemas.microsoft.com/sharepoint/v3/fields"/>
+    <ds:schemaRef ds:uri="a186bcf1-0ea9-4f9d-97ce-5956c7a58864"/>
+    <ds:schemaRef ds:uri="14314bf2-d8ea-460d-9f54-3c374d3d0bc0"/>
   </ds:schemaRefs>
 </ds:datastoreItem>
 </file>
@@ -18452,36 +18455,14 @@
 </file>
 
 <file path=customXml/itemProps3.xml><?xml version="1.0" encoding="utf-8"?>
-<ds:datastoreItem xmlns:ds="http://schemas.openxmlformats.org/officeDocument/2006/customXml" ds:itemID="{D8A62D0C-17AF-45D8-97D2-A7773FB42A74}">
+<ds:datastoreItem xmlns:ds="http://schemas.openxmlformats.org/officeDocument/2006/customXml" ds:itemID="{14D6955C-01AB-4AFA-BA2A-00574732DBE7}">
   <ds:schemaRefs>
-    <ds:schemaRef ds:uri="http://schemas.microsoft.com/office/2006/metadata/properties"/>
-    <ds:schemaRef ds:uri="http://schemas.microsoft.com/office/infopath/2007/PartnerControls"/>
-    <ds:schemaRef ds:uri="5c1b9bb2-1639-4569-abf8-361ff49d18c0"/>
-    <ds:schemaRef ds:uri="http://schemas.microsoft.com/sharepoint/v3"/>
-    <ds:schemaRef ds:uri="http://schemas.microsoft.com/sharepoint/v3/fields"/>
-    <ds:schemaRef ds:uri="a186bcf1-0ea9-4f9d-97ce-5956c7a58864"/>
-    <ds:schemaRef ds:uri="14314bf2-d8ea-460d-9f54-3c374d3d0bc0"/>
+    <ds:schemaRef ds:uri="http://schemas.microsoft.com/sharepoint/events"/>
   </ds:schemaRefs>
 </ds:datastoreItem>
 </file>
 
 <file path=customXml/itemProps4.xml><?xml version="1.0" encoding="utf-8"?>
-<ds:datastoreItem xmlns:ds="http://schemas.openxmlformats.org/officeDocument/2006/customXml" ds:itemID="{82EF24C0-F9A1-46DE-9B74-635EECB0D344}">
-  <ds:schemaRefs>
-    <ds:schemaRef ds:uri="Microsoft.SharePoint.Taxonomy.ContentTypeSync"/>
-  </ds:schemaRefs>
-</ds:datastoreItem>
-</file>
-
-<file path=customXml/itemProps5.xml><?xml version="1.0" encoding="utf-8"?>
-<ds:datastoreItem xmlns:ds="http://schemas.openxmlformats.org/officeDocument/2006/customXml" ds:itemID="{46E24F54-4F01-4CC5-BE7A-F5B43C4DFA15}">
-  <ds:schemaRefs>
-    <ds:schemaRef ds:uri="http://schemas.microsoft.com/office/2006/metadata/customXsn"/>
-  </ds:schemaRefs>
-</ds:datastoreItem>
-</file>
-
-<file path=customXml/itemProps6.xml><?xml version="1.0" encoding="utf-8"?>
 <ds:datastoreItem xmlns:ds="http://schemas.openxmlformats.org/officeDocument/2006/customXml" ds:itemID="{8E87A96F-618F-45DE-900C-C26A50036DF2}">
   <ds:schemaRefs>
     <ds:schemaRef ds:uri="http://schemas.microsoft.com/office/2006/metadata/contentType"/>
@@ -18503,8 +18484,24 @@
 </ds:datastoreItem>
 </file>
 
+<file path=customXml/itemProps5.xml><?xml version="1.0" encoding="utf-8"?>
+<ds:datastoreItem xmlns:ds="http://schemas.openxmlformats.org/officeDocument/2006/customXml" ds:itemID="{46E24F54-4F01-4CC5-BE7A-F5B43C4DFA15}">
+  <ds:schemaRefs>
+    <ds:schemaRef ds:uri="http://schemas.microsoft.com/office/2006/metadata/customXsn"/>
+  </ds:schemaRefs>
+</ds:datastoreItem>
+</file>
+
+<file path=customXml/itemProps6.xml><?xml version="1.0" encoding="utf-8"?>
+<ds:datastoreItem xmlns:ds="http://schemas.openxmlformats.org/officeDocument/2006/customXml" ds:itemID="{82EF24C0-F9A1-46DE-9B74-635EECB0D344}">
+  <ds:schemaRefs>
+    <ds:schemaRef ds:uri="Microsoft.SharePoint.Taxonomy.ContentTypeSync"/>
+  </ds:schemaRefs>
+</ds:datastoreItem>
+</file>
+
 <file path=customXml/itemProps7.xml><?xml version="1.0" encoding="utf-8"?>
-<ds:datastoreItem xmlns:ds="http://schemas.openxmlformats.org/officeDocument/2006/customXml" ds:itemID="{5381419B-2702-4F4C-86BD-C3CA53B012F4}">
+<ds:datastoreItem xmlns:ds="http://schemas.openxmlformats.org/officeDocument/2006/customXml" ds:itemID="{F0A716A6-EB24-45CF-9105-732DD09128C5}">
   <ds:schemaRefs>
     <ds:schemaRef ds:uri="http://schemas.openxmlformats.org/officeDocument/2006/bibliography"/>
   </ds:schemaRefs>

</xml_diff>